<commit_message>
Uploaded PDF version (#10)
</commit_message>
<xml_diff>
--- a/doc/tt-dfd.docx
+++ b/doc/tt-dfd.docx
@@ -21,7 +21,7 @@
     </w:p>
     <w:sdt>
       <w:sdtPr>
-        <w:id w:val="-1173105992"/>
+        <w:id w:val="2047784328"/>
         <w:docPartObj>
           <w:docPartGallery w:val="Table of Contents"/>
           <w:docPartUnique w:val="1"/>
@@ -1933,12 +1933,12 @@
           <wp:inline distB="114300" distT="114300" distL="114300" distR="114300">
             <wp:extent cx="6072188" cy="1914525"/>
             <wp:effectExtent b="0" l="0" r="0" t="0"/>
-            <wp:docPr id="1" name="image10.png"/>
+            <wp:docPr id="1" name="image12.png"/>
             <a:graphic>
               <a:graphicData uri="http://schemas.openxmlformats.org/drawingml/2006/picture">
                 <pic:pic>
                   <pic:nvPicPr>
-                    <pic:cNvPr id="0" name="image10.png"/>
+                    <pic:cNvPr id="0" name="image12.png"/>
                     <pic:cNvPicPr preferRelativeResize="0"/>
                   </pic:nvPicPr>
                   <pic:blipFill>
@@ -2188,12 +2188,12 @@
           <wp:inline distB="114300" distT="114300" distL="114300" distR="114300">
             <wp:extent cx="5943600" cy="2362200"/>
             <wp:effectExtent b="0" l="0" r="0" t="0"/>
-            <wp:docPr id="12" name="image12.png"/>
+            <wp:docPr id="12" name="image11.png"/>
             <a:graphic>
               <a:graphicData uri="http://schemas.openxmlformats.org/drawingml/2006/picture">
                 <pic:pic>
                   <pic:nvPicPr>
-                    <pic:cNvPr id="0" name="image12.png"/>
+                    <pic:cNvPr id="0" name="image11.png"/>
                     <pic:cNvPicPr preferRelativeResize="0"/>
                   </pic:nvPicPr>
                   <pic:blipFill>
@@ -2612,12 +2612,12 @@
           <wp:inline distB="114300" distT="114300" distL="114300" distR="114300">
             <wp:extent cx="5943600" cy="2946400"/>
             <wp:effectExtent b="0" l="0" r="0" t="0"/>
-            <wp:docPr id="8" name="image8.png"/>
+            <wp:docPr id="8" name="image9.png"/>
             <a:graphic>
               <a:graphicData uri="http://schemas.openxmlformats.org/drawingml/2006/picture">
                 <pic:pic>
                   <pic:nvPicPr>
-                    <pic:cNvPr id="0" name="image8.png"/>
+                    <pic:cNvPr id="0" name="image9.png"/>
                     <pic:cNvPicPr preferRelativeResize="0"/>
                   </pic:nvPicPr>
                   <pic:blipFill>
@@ -15998,12 +15998,12 @@
           <wp:inline distB="114300" distT="114300" distL="114300" distR="114300">
             <wp:extent cx="3671888" cy="2939364"/>
             <wp:effectExtent b="0" l="0" r="0" t="0"/>
-            <wp:docPr id="5" name="image5.png"/>
+            <wp:docPr id="5" name="image8.png"/>
             <a:graphic>
               <a:graphicData uri="http://schemas.openxmlformats.org/drawingml/2006/picture">
                 <pic:pic>
                   <pic:nvPicPr>
-                    <pic:cNvPr id="0" name="image5.png"/>
+                    <pic:cNvPr id="0" name="image8.png"/>
                     <pic:cNvPicPr preferRelativeResize="0"/>
                   </pic:nvPicPr>
                   <pic:blipFill>
@@ -16857,12 +16857,12 @@
           <wp:inline distB="114300" distT="114300" distL="114300" distR="114300">
             <wp:extent cx="3833813" cy="3385306"/>
             <wp:effectExtent b="0" l="0" r="0" t="0"/>
-            <wp:docPr id="13" name="image7.png"/>
+            <wp:docPr id="13" name="image10.png"/>
             <a:graphic>
               <a:graphicData uri="http://schemas.openxmlformats.org/drawingml/2006/picture">
                 <pic:pic>
                   <pic:nvPicPr>
-                    <pic:cNvPr id="0" name="image7.png"/>
+                    <pic:cNvPr id="0" name="image10.png"/>
                     <pic:cNvPicPr preferRelativeResize="0"/>
                   </pic:nvPicPr>
                   <pic:blipFill>
@@ -18269,17 +18269,15 @@
               <w:rPr>
                 <w:sz w:val="20"/>
                 <w:szCs w:val="20"/>
-                <w:highlight w:val="yellow"/>
-              </w:rPr>
-            </w:pPr>
-            <w:r>
-              <w:rPr>
-                <w:sz w:val="20"/>
-                <w:szCs w:val="20"/>
-                <w:highlight w:val="yellow"/>
-                <w:rtl w:val="0"/>
-              </w:rPr>
-              <w:t xml:space="preserve">This value is loaded to the finegrain timestamp counter based on a cross trigger to sync the time value across the multiple cluster's CLA blocks</w:t>
+              </w:rPr>
+            </w:pPr>
+            <w:r>
+              <w:rPr>
+                <w:sz w:val="20"/>
+                <w:szCs w:val="20"/>
+                <w:rtl w:val="0"/>
+              </w:rPr>
+              <w:t xml:space="preserve">This value is loaded to a timestamp counter on a cross trigger. In a system with multiple CLAs, combination of cross trigger and this register is used to sync the time value across the CLA blocks</w:t>
             </w:r>
           </w:p>
         </w:tc>
@@ -18680,80 +18678,12 @@
           <w:vertAlign w:val="baseline"/>
           <w:rtl w:val="0"/>
         </w:rPr>
-        <w:t xml:space="preserve"> For more details </w:t>
-      </w:r>
-      <w:r>
-        <w:rPr>
-          <w:color w:val="1f2328"/>
-          <w:rtl w:val="0"/>
-        </w:rPr>
-        <w:t xml:space="preserve">on the VLT</w:t>
-      </w:r>
-      <w:r>
-        <w:rPr>
-          <w:rFonts w:ascii="Arial" w:cs="Arial" w:eastAsia="Arial" w:hAnsi="Arial"/>
-          <w:b w:val="0"/>
-          <w:i w:val="0"/>
-          <w:smallCaps w:val="0"/>
-          <w:strike w:val="0"/>
-          <w:color w:val="1f2328"/>
-          <w:sz w:val="22"/>
-          <w:szCs w:val="22"/>
-          <w:u w:val="none"/>
-          <w:vertAlign w:val="baseline"/>
-          <w:rtl w:val="0"/>
-        </w:rPr>
-        <w:t xml:space="preserve"> scheme refer </w:t>
-      </w:r>
-      <w:hyperlink w:anchor="_bq3qj9mnb2vj">
-        <w:r>
-          <w:rPr>
-            <w:rFonts w:ascii="Arial" w:cs="Arial" w:eastAsia="Arial" w:hAnsi="Arial"/>
-            <w:b w:val="0"/>
-            <w:i w:val="0"/>
-            <w:smallCaps w:val="0"/>
-            <w:strike w:val="0"/>
-            <w:color w:val="1155cc"/>
-            <w:sz w:val="22"/>
-            <w:szCs w:val="22"/>
-            <w:u w:val="single"/>
-            <w:vertAlign w:val="baseline"/>
-            <w:rtl w:val="0"/>
-          </w:rPr>
-          <w:t xml:space="preserve">DST Tra</w:t>
-        </w:r>
-      </w:hyperlink>
-      <w:hyperlink w:anchor="_bq3qj9mnb2vj">
-        <w:r>
-          <w:rPr>
-            <w:color w:val="1155cc"/>
-            <w:u w:val="single"/>
-            <w:rtl w:val="0"/>
-          </w:rPr>
-          <w:t xml:space="preserve">ce Generator</w:t>
-        </w:r>
-      </w:hyperlink>
-      <w:r>
-        <w:rPr>
-          <w:color w:val="1f2328"/>
-          <w:rtl w:val="0"/>
-        </w:rPr>
-        <w:t xml:space="preserve"> section and Appendix </w:t>
-      </w:r>
-      <w:r>
-        <w:rPr>
-          <w:color w:val="1f2328"/>
-          <w:highlight w:val="yellow"/>
-          <w:rtl w:val="0"/>
-        </w:rPr>
-        <w:t xml:space="preserve">“VLT Compression”</w:t>
-      </w:r>
-      <w:r>
-        <w:rPr>
-          <w:color w:val="1f2328"/>
-          <w:rtl w:val="0"/>
-        </w:rPr>
-        <w:t xml:space="preserve">.</w:t>
+        <w:t xml:space="preserve"> </w:t>
+      </w:r>
+      <w:r>
+        <w:rPr>
+          <w:rtl w:val="0"/>
+        </w:rPr>
       </w:r>
     </w:p>
     <w:p>
@@ -22012,10 +21942,9 @@
                 <w:color w:val="1f2328"/>
                 <w:sz w:val="20"/>
                 <w:szCs w:val="20"/>
-                <w:highlight w:val="yellow"/>
-                <w:rtl w:val="0"/>
-              </w:rPr>
-              <w:t xml:space="preserve">4’b0001: Trace Info Update (Check if we rescinded this support)</w:t>
+                <w:rtl w:val="0"/>
+              </w:rPr>
+              <w:t xml:space="preserve">4’b0001: Trace Info Update</w:t>
             </w:r>
             <w:r>
               <w:rPr>
@@ -22259,12 +22188,12 @@
           <wp:inline distB="114300" distT="114300" distL="114300" distR="114300">
             <wp:extent cx="5943600" cy="1358900"/>
             <wp:effectExtent b="0" l="0" r="0" t="0"/>
-            <wp:docPr id="2" name="image3.png"/>
+            <wp:docPr id="2" name="image4.png"/>
             <a:graphic>
               <a:graphicData uri="http://schemas.openxmlformats.org/drawingml/2006/picture">
                 <pic:pic>
                   <pic:nvPicPr>
-                    <pic:cNvPr id="0" name="image3.png"/>
+                    <pic:cNvPr id="0" name="image4.png"/>
                     <pic:cNvPicPr preferRelativeResize="0"/>
                   </pic:nvPicPr>
                   <pic:blipFill>
@@ -22331,18 +22260,21 @@
         </w:rPr>
         <w:t xml:space="preserve">The DST trace generator converts incoming debug signals, timestamps and generates a compressed data stream called “VLT” packets. Details on different VLT packet formats are listed in the </w:t>
       </w:r>
-      <w:r>
-        <w:rPr>
-          <w:highlight w:val="yellow"/>
-          <w:rtl w:val="0"/>
-        </w:rPr>
-        <w:t xml:space="preserve">DST trace packet forma</w:t>
-      </w:r>
-      <w:r>
-        <w:rPr>
-          <w:rtl w:val="0"/>
-        </w:rPr>
-        <w:t xml:space="preserve">t section. </w:t>
+      <w:hyperlink w:anchor="_7i48ajiumwbz">
+        <w:r>
+          <w:rPr>
+            <w:color w:val="1155cc"/>
+            <w:u w:val="single"/>
+            <w:rtl w:val="0"/>
+          </w:rPr>
+          <w:t xml:space="preserve">DST Packets</w:t>
+        </w:r>
+      </w:hyperlink>
+      <w:r>
+        <w:rPr>
+          <w:rtl w:val="0"/>
+        </w:rPr>
+        <w:t xml:space="preserve"> section. </w:t>
       </w:r>
       <w:r>
         <w:rPr>
@@ -22380,15 +22312,7 @@
     </w:p>
     <w:p>
       <w:pPr>
-        <w:rPr>
-          <w:i w:val="0"/>
-          <w:smallCaps w:val="0"/>
-          <w:strike w:val="0"/>
-          <w:color w:val="000000"/>
-          <w:u w:val="none"/>
-          <w:shd w:fill="auto" w:val="clear"/>
-          <w:vertAlign w:val="baseline"/>
-        </w:rPr>
+        <w:rPr/>
       </w:pPr>
       <w:r>
         <w:rPr>
@@ -22400,12 +22324,12 @@
           <wp:inline distB="114300" distT="114300" distL="114300" distR="114300">
             <wp:extent cx="5943600" cy="1409700"/>
             <wp:effectExtent b="0" l="0" r="0" t="0"/>
-            <wp:docPr id="9" name="image9.png"/>
+            <wp:docPr id="9" name="image2.png"/>
             <a:graphic>
               <a:graphicData uri="http://schemas.openxmlformats.org/drawingml/2006/picture">
                 <pic:pic>
                   <pic:nvPicPr>
-                    <pic:cNvPr id="0" name="image9.png"/>
+                    <pic:cNvPr id="0" name="image2.png"/>
                     <pic:cNvPicPr preferRelativeResize="0"/>
                   </pic:nvPicPr>
                   <pic:blipFill>
@@ -22697,65 +22621,28 @@
         </w:rPr>
         <w:br w:type="textWrapping"/>
         <w:br w:type="textWrapping"/>
-        <w:t xml:space="preserve">Please </w:t>
-      </w:r>
-      <w:r>
-        <w:rPr>
-          <w:rtl w:val="0"/>
-        </w:rPr>
-        <w:t xml:space="preserve">refer to the </w:t>
-      </w:r>
-      <w:r>
-        <w:rPr>
-          <w:highlight w:val="yellow"/>
-          <w:rtl w:val="0"/>
-        </w:rPr>
-        <w:t xml:space="preserve">appendix</w:t>
-      </w:r>
-      <w:r>
-        <w:rPr>
-          <w:i w:val="0"/>
-          <w:smallCaps w:val="0"/>
-          <w:strike w:val="0"/>
-          <w:color w:val="000000"/>
-          <w:u w:val="none"/>
-          <w:shd w:fill="auto" w:val="clear"/>
-          <w:vertAlign w:val="baseline"/>
-          <w:rtl w:val="0"/>
-        </w:rPr>
-        <w:t xml:space="preserve"> </w:t>
-      </w:r>
-      <w:r>
-        <w:rPr>
-          <w:rtl w:val="0"/>
-        </w:rPr>
-        <w:t xml:space="preserve">section for comparison of VLT and XOR compression.</w:t>
-      </w:r>
-      <w:r>
-        <w:rPr>
-          <w:rtl w:val="0"/>
-        </w:rPr>
-      </w:r>
-    </w:p>
-    <w:p>
-      <w:pPr>
-        <w:rPr/>
-      </w:pPr>
-      <w:r>
-        <w:rPr>
-          <w:rtl w:val="0"/>
-        </w:rPr>
-      </w:r>
-    </w:p>
-    <w:p>
-      <w:pPr>
-        <w:rPr/>
-      </w:pPr>
-      <w:r>
-        <w:rPr>
-          <w:rtl w:val="0"/>
-        </w:rPr>
-        <w:t xml:space="preserve">Details on different VLT packet formats and compression schemes are listed in the chapter “VLT Packets”. </w:t>
+      </w:r>
+      <w:r>
+        <w:rPr>
+          <w:rtl w:val="0"/>
+        </w:rPr>
+        <w:t xml:space="preserve">Details on different VLT packet formats and compression schemes are listed in the chapter </w:t>
+      </w:r>
+      <w:hyperlink w:anchor="_7i48ajiumwbz">
+        <w:r>
+          <w:rPr>
+            <w:color w:val="1155cc"/>
+            <w:u w:val="single"/>
+            <w:rtl w:val="0"/>
+          </w:rPr>
+          <w:t xml:space="preserve">DST Packets</w:t>
+        </w:r>
+      </w:hyperlink>
+      <w:r>
+        <w:rPr>
+          <w:rtl w:val="0"/>
+        </w:rPr>
+        <w:t xml:space="preserve">. </w:t>
       </w:r>
     </w:p>
     <w:p>
@@ -22792,12 +22679,12 @@
           <wp:inline distB="114300" distT="114300" distL="114300" distR="114300">
             <wp:extent cx="5943600" cy="1943100"/>
             <wp:effectExtent b="0" l="0" r="0" t="0"/>
-            <wp:docPr id="14" name="image6.png"/>
+            <wp:docPr id="14" name="image7.png"/>
             <a:graphic>
               <a:graphicData uri="http://schemas.openxmlformats.org/drawingml/2006/picture">
                 <pic:pic>
                   <pic:nvPicPr>
-                    <pic:cNvPr id="0" name="image6.png"/>
+                    <pic:cNvPr id="0" name="image7.png"/>
                     <pic:cNvPicPr preferRelativeResize="0"/>
                   </pic:nvPicPr>
                   <pic:blipFill>
@@ -23507,12 +23394,12 @@
           <wp:inline distB="114300" distT="114300" distL="114300" distR="114300">
             <wp:extent cx="5943600" cy="1333500"/>
             <wp:effectExtent b="0" l="0" r="0" t="0"/>
-            <wp:docPr id="6" name="image2.png"/>
+            <wp:docPr id="6" name="image3.png"/>
             <a:graphic>
               <a:graphicData uri="http://schemas.openxmlformats.org/drawingml/2006/picture">
                 <pic:pic>
                   <pic:nvPicPr>
-                    <pic:cNvPr id="0" name="image2.png"/>
+                    <pic:cNvPr id="0" name="image3.png"/>
                     <pic:cNvPicPr preferRelativeResize="0"/>
                   </pic:nvPicPr>
                   <pic:blipFill>
@@ -23560,9 +23447,6 @@
     <w:p>
       <w:pPr>
         <w:jc w:val="both"/>
-        <w:rPr/>
-      </w:pPr>
-      <w:r>
         <w:rPr>
           <w:rFonts w:ascii="Arial" w:cs="Arial" w:eastAsia="Arial" w:hAnsi="Arial"/>
           <w:b w:val="0"/>
@@ -23575,16 +23459,8 @@
           <w:u w:val="none"/>
           <w:shd w:fill="auto" w:val="clear"/>
           <w:vertAlign w:val="baseline"/>
-          <w:rtl w:val="0"/>
-        </w:rPr>
-        <w:t xml:space="preserve">The trace encoder block creates an instruction trace, which includes history generation, according to the N-trace packet specification.</w:t>
-      </w:r>
-      <w:r>
-        <w:rPr>
-          <w:rtl w:val="0"/>
-        </w:rPr>
-        <w:t xml:space="preserve"> </w:t>
-      </w:r>
+        </w:rPr>
+      </w:pPr>
       <w:r>
         <w:rPr>
           <w:rFonts w:ascii="Arial" w:cs="Arial" w:eastAsia="Arial" w:hAnsi="Arial"/>
@@ -23600,6 +23476,29 @@
           <w:vertAlign w:val="baseline"/>
           <w:rtl w:val="0"/>
         </w:rPr>
+        <w:t xml:space="preserve">The trace encoder block creates an instruction trace, which includes history generation, according to the N-trace packet specification.</w:t>
+      </w:r>
+      <w:r>
+        <w:rPr>
+          <w:rtl w:val="0"/>
+        </w:rPr>
+        <w:t xml:space="preserve"> </w:t>
+      </w:r>
+      <w:r>
+        <w:rPr>
+          <w:rFonts w:ascii="Arial" w:cs="Arial" w:eastAsia="Arial" w:hAnsi="Arial"/>
+          <w:b w:val="0"/>
+          <w:i w:val="0"/>
+          <w:smallCaps w:val="0"/>
+          <w:strike w:val="0"/>
+          <w:color w:val="000000"/>
+          <w:sz w:val="22"/>
+          <w:szCs w:val="22"/>
+          <w:u w:val="none"/>
+          <w:shd w:fill="auto" w:val="clear"/>
+          <w:vertAlign w:val="baseline"/>
+          <w:rtl w:val="0"/>
+        </w:rPr>
         <w:t xml:space="preserve">The trace encoder (TE) processes a maximum of two branches per cycle a</w:t>
       </w:r>
       <w:r>
@@ -23626,56 +23525,10 @@
           <w:strike w:val="0"/>
           <w:color w:val="000000"/>
           <w:u w:val="none"/>
-          <w:shd w:fill="auto" w:val="clear"/>
           <w:vertAlign w:val="baseline"/>
           <w:rtl w:val="0"/>
         </w:rPr>
         <w:t xml:space="preserve"> </w:t>
-      </w:r>
-      <w:r>
-        <w:rPr>
-          <w:rFonts w:ascii="Arial" w:cs="Arial" w:eastAsia="Arial" w:hAnsi="Arial"/>
-          <w:b w:val="0"/>
-          <w:i w:val="0"/>
-          <w:smallCaps w:val="0"/>
-          <w:strike w:val="0"/>
-          <w:color w:val="000000"/>
-          <w:highlight w:val="yellow"/>
-          <w:u w:val="none"/>
-          <w:vertAlign w:val="baseline"/>
-          <w:rtl w:val="0"/>
-        </w:rPr>
-        <w:t xml:space="preserve">In loss-less (throttle) mode </w:t>
-      </w:r>
-      <w:r>
-        <w:rPr>
-          <w:rFonts w:ascii="Cascadia Code" w:cs="Cascadia Code" w:eastAsia="Cascadia Code" w:hAnsi="Cascadia Code"/>
-          <w:i w:val="1"/>
-          <w:smallCaps w:val="0"/>
-          <w:strike w:val="0"/>
-          <w:color w:val="000000"/>
-          <w:highlight w:val="yellow"/>
-          <w:u w:val="none"/>
-          <w:vertAlign w:val="baseline"/>
-          <w:rtl w:val="0"/>
-        </w:rPr>
-        <w:t xml:space="preserve">(</w:t>
-      </w:r>
-      <w:r>
-        <w:rPr>
-          <w:rFonts w:ascii="Cascadia Code" w:cs="Cascadia Code" w:eastAsia="Cascadia Code" w:hAnsi="Cascadia Code"/>
-          <w:i w:val="1"/>
-          <w:highlight w:val="yellow"/>
-          <w:rtl w:val="0"/>
-        </w:rPr>
-        <w:t xml:space="preserve">Trtecontrol.Trteinststallena</w:t>
-      </w:r>
-      <w:r>
-        <w:rPr>
-          <w:highlight w:val="yellow"/>
-          <w:rtl w:val="0"/>
-        </w:rPr>
-        <w:t xml:space="preserve"> == 1)</w:t>
       </w:r>
       <w:r>
         <w:rPr>
@@ -23687,12 +23540,34 @@
           <w:color w:val="000000"/>
           <w:sz w:val="22"/>
           <w:szCs w:val="22"/>
-          <w:highlight w:val="yellow"/>
           <w:u w:val="none"/>
+          <w:shd w:fill="auto" w:val="clear"/>
           <w:vertAlign w:val="baseline"/>
           <w:rtl w:val="0"/>
         </w:rPr>
-        <w:t xml:space="preserve">, the TE will throttle the core if more than two branches are encountered in a single cycle.</w:t>
+        <w:t xml:space="preserve">In lossless (throttle) mode, the TE asserts</w:t>
+      </w:r>
+      <w:r>
+        <w:rPr>
+          <w:rtl w:val="0"/>
+        </w:rPr>
+        <w:t xml:space="preserve"> the </w:t>
+      </w:r>
+      <w:r>
+        <w:rPr>
+          <w:rFonts w:ascii="Cascadia Code" w:cs="Cascadia Code" w:eastAsia="Cascadia Code" w:hAnsi="Cascadia Code"/>
+          <w:i w:val="1"/>
+          <w:smallCaps w:val="0"/>
+          <w:strike w:val="0"/>
+          <w:color w:val="000000"/>
+          <w:sz w:val="22"/>
+          <w:szCs w:val="22"/>
+          <w:u w:val="none"/>
+          <w:shd w:fill="auto" w:val="clear"/>
+          <w:vertAlign w:val="baseline"/>
+          <w:rtl w:val="0"/>
+        </w:rPr>
+        <w:t xml:space="preserve">backpressure</w:t>
       </w:r>
       <w:r>
         <w:rPr>
@@ -23704,12 +23579,28 @@
           <w:color w:val="000000"/>
           <w:sz w:val="22"/>
           <w:szCs w:val="22"/>
-          <w:highlight w:val="yellow"/>
           <w:u w:val="none"/>
+          <w:shd w:fill="auto" w:val="clear"/>
           <w:vertAlign w:val="baseline"/>
           <w:rtl w:val="0"/>
         </w:rPr>
-        <w:t xml:space="preserve"> </w:t>
+        <w:t xml:space="preserve"> signal to the core (when </w:t>
+      </w:r>
+      <w:r>
+        <w:rPr>
+          <w:rFonts w:ascii="Cascadia Code" w:cs="Cascadia Code" w:eastAsia="Cascadia Code" w:hAnsi="Cascadia Code"/>
+          <w:i w:val="1"/>
+          <w:smallCaps w:val="0"/>
+          <w:strike w:val="0"/>
+          <w:color w:val="000000"/>
+          <w:sz w:val="22"/>
+          <w:szCs w:val="22"/>
+          <w:u w:val="none"/>
+          <w:shd w:fill="auto" w:val="clear"/>
+          <w:vertAlign w:val="baseline"/>
+          <w:rtl w:val="0"/>
+        </w:rPr>
+        <w:t xml:space="preserve">Trtecontrol.Trteinststallena</w:t>
       </w:r>
       <w:r>
         <w:rPr>
@@ -23721,20 +23612,126 @@
           <w:color w:val="000000"/>
           <w:sz w:val="22"/>
           <w:szCs w:val="22"/>
-          <w:highlight w:val="yellow"/>
           <w:u w:val="none"/>
+          <w:shd w:fill="auto" w:val="clear"/>
           <w:vertAlign w:val="baseline"/>
           <w:rtl w:val="0"/>
         </w:rPr>
-        <w:t xml:space="preserve">Conversely, in loss mode, the TE discards any branches exceeding the second branch and signals a packet loss.</w:t>
-      </w:r>
-      <w:r>
-        <w:rPr>
-          <w:shd w:fill="666666" w:val="clear"/>
-          <w:rtl w:val="0"/>
-        </w:rPr>
-        <w:br w:type="textWrapping"/>
-      </w:r>
+        <w:t xml:space="preserve"> == 1) to prevent FIFO overflow in the encoder.</w:t>
+      </w:r>
+      <w:r>
+        <w:rPr>
+          <w:rFonts w:ascii="Arial" w:cs="Arial" w:eastAsia="Arial" w:hAnsi="Arial"/>
+          <w:b w:val="0"/>
+          <w:i w:val="0"/>
+          <w:smallCaps w:val="0"/>
+          <w:strike w:val="0"/>
+          <w:color w:val="000000"/>
+          <w:sz w:val="22"/>
+          <w:szCs w:val="22"/>
+          <w:u w:val="none"/>
+          <w:shd w:fill="auto" w:val="clear"/>
+          <w:vertAlign w:val="baseline"/>
+          <w:rtl w:val="0"/>
+        </w:rPr>
+        <w:t xml:space="preserve"> </w:t>
+      </w:r>
+      <w:r>
+        <w:rPr>
+          <w:rFonts w:ascii="Arial" w:cs="Arial" w:eastAsia="Arial" w:hAnsi="Arial"/>
+          <w:b w:val="0"/>
+          <w:i w:val="0"/>
+          <w:smallCaps w:val="0"/>
+          <w:strike w:val="0"/>
+          <w:color w:val="000000"/>
+          <w:sz w:val="22"/>
+          <w:szCs w:val="22"/>
+          <w:u w:val="none"/>
+          <w:shd w:fill="auto" w:val="clear"/>
+          <w:vertAlign w:val="baseline"/>
+          <w:rtl w:val="0"/>
+        </w:rPr>
+        <w:t xml:space="preserve">The core must stop instruction retire when </w:t>
+      </w:r>
+      <w:r>
+        <w:rPr>
+          <w:rFonts w:ascii="Cascadia Code" w:cs="Cascadia Code" w:eastAsia="Cascadia Code" w:hAnsi="Cascadia Code"/>
+          <w:i w:val="1"/>
+          <w:smallCaps w:val="0"/>
+          <w:strike w:val="0"/>
+          <w:color w:val="000000"/>
+          <w:sz w:val="22"/>
+          <w:szCs w:val="22"/>
+          <w:u w:val="none"/>
+          <w:shd w:fill="auto" w:val="clear"/>
+          <w:vertAlign w:val="baseline"/>
+          <w:rtl w:val="0"/>
+        </w:rPr>
+        <w:t xml:space="preserve">backpressure</w:t>
+      </w:r>
+      <w:r>
+        <w:rPr>
+          <w:rFonts w:ascii="Arial" w:cs="Arial" w:eastAsia="Arial" w:hAnsi="Arial"/>
+          <w:b w:val="0"/>
+          <w:i w:val="0"/>
+          <w:smallCaps w:val="0"/>
+          <w:strike w:val="0"/>
+          <w:color w:val="000000"/>
+          <w:sz w:val="22"/>
+          <w:szCs w:val="22"/>
+          <w:u w:val="none"/>
+          <w:shd w:fill="auto" w:val="clear"/>
+          <w:vertAlign w:val="baseline"/>
+          <w:rtl w:val="0"/>
+        </w:rPr>
+        <w:t xml:space="preserve"> is asserted.</w:t>
+      </w:r>
+      <w:r>
+        <w:rPr>
+          <w:rFonts w:ascii="Arial" w:cs="Arial" w:eastAsia="Arial" w:hAnsi="Arial"/>
+          <w:b w:val="0"/>
+          <w:i w:val="0"/>
+          <w:smallCaps w:val="0"/>
+          <w:strike w:val="0"/>
+          <w:color w:val="000000"/>
+          <w:sz w:val="22"/>
+          <w:szCs w:val="22"/>
+          <w:u w:val="none"/>
+          <w:shd w:fill="auto" w:val="clear"/>
+          <w:vertAlign w:val="baseline"/>
+          <w:rtl w:val="0"/>
+        </w:rPr>
+        <w:t xml:space="preserve"> </w:t>
+      </w:r>
+      <w:r>
+        <w:rPr>
+          <w:rFonts w:ascii="Arial" w:cs="Arial" w:eastAsia="Arial" w:hAnsi="Arial"/>
+          <w:b w:val="0"/>
+          <w:i w:val="0"/>
+          <w:smallCaps w:val="0"/>
+          <w:strike w:val="0"/>
+          <w:color w:val="000000"/>
+          <w:sz w:val="22"/>
+          <w:szCs w:val="22"/>
+          <w:u w:val="none"/>
+          <w:shd w:fill="auto" w:val="clear"/>
+          <w:vertAlign w:val="baseline"/>
+          <w:rtl w:val="0"/>
+        </w:rPr>
+        <w:t xml:space="preserve">Conversely, in loss mode, the TE  signals a packet loss using an N-Trace error message if an overflow occurs.</w:t>
+      </w:r>
+      <w:r>
+        <w:rPr>
+          <w:rtl w:val="0"/>
+        </w:rPr>
+      </w:r>
+    </w:p>
+    <w:p>
+      <w:pPr>
+        <w:ind w:firstLine="720"/>
+        <w:jc w:val="both"/>
+        <w:rPr/>
+      </w:pPr>
       <w:r>
         <w:rPr>
           <w:rtl w:val="0"/>
@@ -24683,84 +24680,6 @@
                 <w:rtl w:val="0"/>
               </w:rPr>
               <w:t xml:space="preserve">Time generated by core</w:t>
-            </w:r>
-          </w:p>
-        </w:tc>
-      </w:tr>
-      <w:tr>
-        <w:trPr>
-          <w:cantSplit w:val="0"/>
-          <w:trHeight w:val="233.94186478158127" w:hRule="atLeast"/>
-          <w:tblHeader w:val="0"/>
-        </w:trPr>
-        <w:tc>
-          <w:tcPr>
-            <w:tcBorders>
-              <w:top w:color="000000" w:space="0" w:sz="0" w:val="nil"/>
-              <w:left w:color="000000" w:space="0" w:sz="6" w:val="single"/>
-              <w:bottom w:color="000000" w:space="0" w:sz="6" w:val="single"/>
-              <w:right w:color="000000" w:space="0" w:sz="6" w:val="single"/>
-            </w:tcBorders>
-            <w:tcMar>
-              <w:top w:w="0.0" w:type="dxa"/>
-              <w:left w:w="100.0" w:type="dxa"/>
-              <w:bottom w:w="0.0" w:type="dxa"/>
-              <w:right w:w="100.0" w:type="dxa"/>
-            </w:tcMar>
-            <w:vAlign w:val="top"/>
-          </w:tcPr>
-          <w:p>
-            <w:pPr>
-              <w:spacing w:after="0" w:before="0" w:line="240" w:lineRule="auto"/>
-              <w:rPr>
-                <w:rFonts w:ascii="Cascadia Code" w:cs="Cascadia Code" w:eastAsia="Cascadia Code" w:hAnsi="Cascadia Code"/>
-                <w:i w:val="1"/>
-                <w:sz w:val="20"/>
-                <w:szCs w:val="20"/>
-                <w:highlight w:val="yellow"/>
-              </w:rPr>
-            </w:pPr>
-            <w:r>
-              <w:rPr>
-                <w:rFonts w:ascii="Cascadia Code" w:cs="Cascadia Code" w:eastAsia="Cascadia Code" w:hAnsi="Cascadia Code"/>
-                <w:i w:val="1"/>
-                <w:sz w:val="20"/>
-                <w:szCs w:val="20"/>
-                <w:highlight w:val="yellow"/>
-                <w:rtl w:val="0"/>
-              </w:rPr>
-              <w:t xml:space="preserve">Error</w:t>
-            </w:r>
-          </w:p>
-        </w:tc>
-        <w:tc>
-          <w:tcPr>
-            <w:tcBorders>
-              <w:top w:color="000000" w:space="0" w:sz="0" w:val="nil"/>
-              <w:left w:color="000000" w:space="0" w:sz="0" w:val="nil"/>
-              <w:bottom w:color="000000" w:space="0" w:sz="6" w:val="single"/>
-              <w:right w:color="000000" w:space="0" w:sz="6" w:val="single"/>
-            </w:tcBorders>
-            <w:tcMar>
-              <w:top w:w="0.0" w:type="dxa"/>
-              <w:left w:w="100.0" w:type="dxa"/>
-              <w:bottom w:w="0.0" w:type="dxa"/>
-              <w:right w:w="100.0" w:type="dxa"/>
-            </w:tcMar>
-            <w:vAlign w:val="top"/>
-          </w:tcPr>
-          <w:p>
-            <w:pPr>
-              <w:spacing w:after="0" w:before="0" w:line="240" w:lineRule="auto"/>
-              <w:rPr>
-                <w:sz w:val="20"/>
-                <w:szCs w:val="20"/>
-              </w:rPr>
-            </w:pPr>
-            <w:r>
-              <w:rPr>
-                <w:rtl w:val="0"/>
-              </w:rPr>
             </w:r>
           </w:p>
         </w:tc>
@@ -25988,17 +25907,15 @@
               <w:rPr>
                 <w:sz w:val="20"/>
                 <w:szCs w:val="20"/>
-                <w:highlight w:val="yellow"/>
-              </w:rPr>
-            </w:pPr>
-            <w:r>
-              <w:rPr>
-                <w:sz w:val="20"/>
-                <w:szCs w:val="20"/>
-                <w:highlight w:val="yellow"/>
-                <w:rtl w:val="0"/>
-              </w:rPr>
-              <w:t xml:space="preserve">?????</w:t>
+              </w:rPr>
+            </w:pPr>
+            <w:r>
+              <w:rPr>
+                <w:sz w:val="20"/>
+                <w:szCs w:val="20"/>
+                <w:rtl w:val="0"/>
+              </w:rPr>
+              <w:t xml:space="preserve">Sent on context and privilege change </w:t>
             </w:r>
           </w:p>
         </w:tc>
@@ -26598,12 +26515,12 @@
           <wp:inline distB="114300" distT="114300" distL="114300" distR="114300">
             <wp:extent cx="5943600" cy="1955800"/>
             <wp:effectExtent b="0" l="0" r="0" t="0"/>
-            <wp:docPr id="7" name="image11.png"/>
+            <wp:docPr id="7" name="image6.png"/>
             <a:graphic>
               <a:graphicData uri="http://schemas.openxmlformats.org/drawingml/2006/picture">
                 <pic:pic>
                   <pic:nvPicPr>
-                    <pic:cNvPr id="0" name="image11.png"/>
+                    <pic:cNvPr id="0" name="image6.png"/>
                     <pic:cNvPicPr preferRelativeResize="0"/>
                   </pic:nvPicPr>
                   <pic:blipFill>
@@ -26968,12 +26885,12 @@
           <wp:inline distB="114300" distT="114300" distL="114300" distR="114300">
             <wp:extent cx="5695950" cy="2351988"/>
             <wp:effectExtent b="0" l="0" r="0" t="0"/>
-            <wp:docPr id="4" name="image4.png"/>
+            <wp:docPr id="4" name="image5.png"/>
             <a:graphic>
               <a:graphicData uri="http://schemas.openxmlformats.org/drawingml/2006/picture">
                 <pic:pic>
                   <pic:nvPicPr>
-                    <pic:cNvPr id="0" name="image4.png"/>
+                    <pic:cNvPr id="0" name="image5.png"/>
                     <pic:cNvPicPr preferRelativeResize="0"/>
                   </pic:nvPicPr>
                   <pic:blipFill>
@@ -27619,7 +27536,7 @@
           <w:vertAlign w:val="baseline"/>
           <w:rtl w:val="0"/>
         </w:rPr>
-        <w:t xml:space="preserve">It features a Trace RAM for "</w:t>
+        <w:t xml:space="preserve">It features a Trace RAM for </w:t>
       </w:r>
       <w:r>
         <w:rPr>
@@ -27627,12 +27544,83 @@
           <w:smallCaps w:val="0"/>
           <w:strike w:val="0"/>
           <w:color w:val="000000"/>
-          <w:highlight w:val="yellow"/>
           <w:u w:val="none"/>
           <w:vertAlign w:val="baseline"/>
           <w:rtl w:val="0"/>
         </w:rPr>
+        <w:t xml:space="preserve">"</w:t>
+      </w:r>
+      <w:r>
+        <w:rPr>
+          <w:i w:val="0"/>
+          <w:smallCaps w:val="0"/>
+          <w:strike w:val="0"/>
+          <w:color w:val="000000"/>
+          <w:u w:val="none"/>
+          <w:vertAlign w:val="baseline"/>
+          <w:rtl w:val="0"/>
+        </w:rPr>
         <w:t xml:space="preserve">SRAM Mode</w:t>
+      </w:r>
+      <w:r>
+        <w:rPr>
+          <w:i w:val="0"/>
+          <w:smallCaps w:val="0"/>
+          <w:strike w:val="0"/>
+          <w:color w:val="000000"/>
+          <w:u w:val="none"/>
+          <w:vertAlign w:val="baseline"/>
+          <w:rtl w:val="0"/>
+        </w:rPr>
+        <w:t xml:space="preserve">" storage.</w:t>
+      </w:r>
+      <w:r>
+        <w:rPr>
+          <w:i w:val="0"/>
+          <w:smallCaps w:val="0"/>
+          <w:strike w:val="0"/>
+          <w:color w:val="000000"/>
+          <w:u w:val="none"/>
+          <w:vertAlign w:val="baseline"/>
+          <w:rtl w:val="0"/>
+        </w:rPr>
+        <w:t xml:space="preserve"> </w:t>
+      </w:r>
+      <w:r>
+        <w:rPr>
+          <w:i w:val="0"/>
+          <w:smallCaps w:val="0"/>
+          <w:strike w:val="0"/>
+          <w:color w:val="000000"/>
+          <w:u w:val="none"/>
+          <w:vertAlign w:val="baseline"/>
+          <w:rtl w:val="0"/>
+        </w:rPr>
+        <w:t xml:space="preserve">In "</w:t>
+      </w:r>
+      <w:r>
+        <w:rPr>
+          <w:i w:val="0"/>
+          <w:smallCaps w:val="0"/>
+          <w:strike w:val="0"/>
+          <w:color w:val="000000"/>
+          <w:u w:val="none"/>
+          <w:vertAlign w:val="baseline"/>
+          <w:rtl w:val="0"/>
+        </w:rPr>
+        <w:t xml:space="preserve">SMEM Mode</w:t>
+      </w:r>
+      <w:r>
+        <w:rPr>
+          <w:i w:val="0"/>
+          <w:smallCaps w:val="0"/>
+          <w:strike w:val="0"/>
+          <w:color w:val="000000"/>
+          <w:u w:val="none"/>
+          <w:vertAlign w:val="baseline"/>
+          <w:rtl w:val="0"/>
+        </w:rPr>
+        <w:t xml:space="preserve">,</w:t>
       </w:r>
       <w:r>
         <w:rPr>
@@ -27645,59 +27633,7 @@
           <w:vertAlign w:val="baseline"/>
           <w:rtl w:val="0"/>
         </w:rPr>
-        <w:t xml:space="preserve">" storage.</w:t>
-      </w:r>
-      <w:r>
-        <w:rPr>
-          <w:i w:val="0"/>
-          <w:smallCaps w:val="0"/>
-          <w:strike w:val="0"/>
-          <w:color w:val="000000"/>
-          <w:u w:val="none"/>
-          <w:shd w:fill="auto" w:val="clear"/>
-          <w:vertAlign w:val="baseline"/>
-          <w:rtl w:val="0"/>
-        </w:rPr>
-        <w:t xml:space="preserve"> </w:t>
-      </w:r>
-      <w:r>
-        <w:rPr>
-          <w:i w:val="0"/>
-          <w:smallCaps w:val="0"/>
-          <w:strike w:val="0"/>
-          <w:color w:val="000000"/>
-          <w:u w:val="none"/>
-          <w:shd w:fill="auto" w:val="clear"/>
-          <w:vertAlign w:val="baseline"/>
-          <w:rtl w:val="0"/>
-        </w:rPr>
-        <w:t xml:space="preserve">In "</w:t>
-      </w:r>
-      <w:r>
-        <w:rPr>
-          <w:i w:val="0"/>
-          <w:smallCaps w:val="0"/>
-          <w:strike w:val="0"/>
-          <w:color w:val="000000"/>
-          <w:highlight w:val="yellow"/>
-          <w:u w:val="none"/>
-          <w:vertAlign w:val="baseline"/>
-          <w:rtl w:val="0"/>
-        </w:rPr>
-        <w:t xml:space="preserve">SMEM Mode</w:t>
-      </w:r>
-      <w:r>
-        <w:rPr>
-          <w:i w:val="0"/>
-          <w:smallCaps w:val="0"/>
-          <w:strike w:val="0"/>
-          <w:color w:val="000000"/>
-          <w:u w:val="none"/>
-          <w:shd w:fill="auto" w:val="clear"/>
-          <w:vertAlign w:val="baseline"/>
-          <w:rtl w:val="0"/>
-        </w:rPr>
-        <w:t xml:space="preserve">," the trace funnel utilizes an AXI interface to transfer trace data to system memory.</w:t>
+        <w:t xml:space="preserve">" the trace funnel utilizes an AXI interface to transfer trace data to system memory.</w:t>
       </w:r>
       <w:r>
         <w:rPr>
@@ -28044,7 +27980,7 @@
         <w:rPr>
           <w:rtl w:val="0"/>
         </w:rPr>
-        <w:t xml:space="preserve">allows for reuse of SW stack across instruction trac and debug signal trace</w:t>
+        <w:t xml:space="preserve">allows for reuse of SW stack across instruction trace and debug signal trace</w:t>
       </w:r>
       <w:r>
         <w:rPr>

</xml_diff>